<commit_message>
Add paragraph with borders on print and Update of the guide
</commit_message>
<xml_diff>
--- a/Guide/Fluxys guide - v1.docx
+++ b/Guide/Fluxys guide - v1.docx
@@ -5972,13 +5972,830 @@
       <w:pPr>
         <w:pStyle w:val="Titre2"/>
         <w:rPr>
+          <w:lang w:val="en-US"/>
+        </w:rPr>
+      </w:pPr>
+      <w:r>
+        <w:rPr>
+          <w:lang w:val="en-US"/>
+        </w:rPr>
+        <w:lastRenderedPageBreak/>
+        <w:t xml:space="preserve">Borders on top and bottom of </w:t>
+      </w:r>
+      <w:r>
+        <w:rPr>
+          <w:lang w:val="en-US"/>
+        </w:rPr>
+        <w:t xml:space="preserve">a </w:t>
+      </w:r>
+      <w:r>
+        <w:rPr>
+          <w:lang w:val="en-US"/>
+        </w:rPr>
+        <w:t>paragraph</w:t>
+      </w:r>
+      <w:r>
+        <w:rPr>
+          <w:lang w:val="en-US"/>
+        </w:rPr>
+        <w:t xml:space="preserve"> ON PRINT</w:t>
+      </w:r>
+    </w:p>
+    <w:p>
+      <w:pPr>
+        <w:rPr>
+          <w:rFonts w:ascii="Menlo" w:eastAsia="Menlo" w:hAnsi="Menlo" w:cs="Menlo"/>
+          <w:color w:val="000000" w:themeColor="text1"/>
+          <w:sz w:val="18"/>
+          <w:szCs w:val="18"/>
+          <w:lang w:val="en-US"/>
+        </w:rPr>
+      </w:pPr>
+    </w:p>
+    <w:p>
+      <w:pPr>
+        <w:rPr>
+          <w:rStyle w:val="lev"/>
+          <w:lang w:val="en-US"/>
+        </w:rPr>
+      </w:pPr>
+      <w:r>
+        <w:rPr>
+          <w:rStyle w:val="lev"/>
+          <w:lang w:val="en-US"/>
+        </w:rPr>
+        <w:t>Example:</w:t>
+      </w:r>
+    </w:p>
+    <w:p>
+      <w:r>
+        <w:rPr>
+          <w:noProof/>
+        </w:rPr>
+        <w:drawing>
+          <wp:inline distT="0" distB="0" distL="0" distR="0" wp14:anchorId="63C35D89" wp14:editId="1F6A1F96">
+            <wp:extent cx="3403066" cy="1070386"/>
+            <wp:effectExtent l="0" t="0" r="635" b="0"/>
+            <wp:docPr id="3" name="Image 3" descr="Une image contenant texte&#10;&#10;Description générée automatiquement"/>
+            <wp:cNvGraphicFramePr>
+              <a:graphicFrameLocks xmlns:a="http://schemas.openxmlformats.org/drawingml/2006/main" noChangeAspect="1"/>
+            </wp:cNvGraphicFramePr>
+            <a:graphic xmlns:a="http://schemas.openxmlformats.org/drawingml/2006/main">
+              <a:graphicData uri="http://schemas.openxmlformats.org/drawingml/2006/picture">
+                <pic:pic xmlns:pic="http://schemas.openxmlformats.org/drawingml/2006/picture">
+                  <pic:nvPicPr>
+                    <pic:cNvPr id="3" name="Image 3" descr="Une image contenant texte&#10;&#10;Description générée automatiquement"/>
+                    <pic:cNvPicPr/>
+                  </pic:nvPicPr>
+                  <pic:blipFill>
+                    <a:blip r:embed="rId16">
+                      <a:extLst>
+                        <a:ext uri="{28A0092B-C50C-407E-A947-70E740481C1C}">
+                          <a14:useLocalDpi xmlns:a14="http://schemas.microsoft.com/office/drawing/2010/main" val="0"/>
+                        </a:ext>
+                      </a:extLst>
+                    </a:blip>
+                    <a:stretch>
+                      <a:fillRect/>
+                    </a:stretch>
+                  </pic:blipFill>
+                  <pic:spPr>
+                    <a:xfrm>
+                      <a:off x="0" y="0"/>
+                      <a:ext cx="3437148" cy="1081106"/>
+                    </a:xfrm>
+                    <a:prstGeom prst="rect">
+                      <a:avLst/>
+                    </a:prstGeom>
+                  </pic:spPr>
+                </pic:pic>
+              </a:graphicData>
+            </a:graphic>
+          </wp:inline>
+        </w:drawing>
+      </w:r>
+    </w:p>
+    <w:p>
+      <w:pPr>
+        <w:rPr>
+          <w:lang w:val="en-US"/>
+        </w:rPr>
+      </w:pPr>
+      <w:r>
+        <w:rPr>
+          <w:rStyle w:val="lev"/>
+          <w:lang w:val="en-US"/>
+        </w:rPr>
+        <w:t xml:space="preserve">Wrap the element around the paragraph where you want borders </w:t>
+      </w:r>
+      <w:r>
+        <w:rPr>
+          <w:rStyle w:val="lev"/>
+          <w:lang w:val="en-US"/>
+        </w:rPr>
+        <w:t>:</w:t>
+      </w:r>
+    </w:p>
+    <w:tbl>
+      <w:tblPr>
+        <w:tblStyle w:val="Grilledutableau"/>
+        <w:tblW w:w="0" w:type="auto"/>
+        <w:tblLook w:val="04A0" w:firstRow="1" w:lastRow="0" w:firstColumn="1" w:lastColumn="0" w:noHBand="0" w:noVBand="1"/>
+      </w:tblPr>
+      <w:tblGrid>
+        <w:gridCol w:w="9016"/>
+      </w:tblGrid>
+      <w:tr>
+        <w:tc>
+          <w:tcPr>
+            <w:tcW w:w="9016" w:type="dxa"/>
+            <w:shd w:val="clear" w:color="auto" w:fill="FFC000" w:themeFill="accent4"/>
+            <w:vAlign w:val="bottom"/>
+          </w:tcPr>
+          <w:p>
+            <w:pPr>
+              <w:rPr>
+                <w:rFonts w:ascii="Menlo" w:eastAsia="Menlo" w:hAnsi="Menlo" w:cs="Menlo"/>
+                <w:color w:val="000000" w:themeColor="text1"/>
+                <w:sz w:val="18"/>
+                <w:szCs w:val="18"/>
+                <w:lang w:val="en-US"/>
+              </w:rPr>
+            </w:pPr>
+          </w:p>
+          <w:p>
+            <w:pPr>
+              <w:pStyle w:val="PrformatHTML"/>
+              <w:shd w:val="clear" w:color="auto" w:fill="FFFFFF"/>
+              <w:rPr>
+                <w:rFonts w:ascii="Menlo" w:hAnsi="Menlo" w:cs="Menlo"/>
+                <w:color w:val="000000"/>
+                <w:sz w:val="18"/>
+                <w:szCs w:val="18"/>
+                <w:lang w:val="en-US"/>
+              </w:rPr>
+            </w:pPr>
+            <w:r>
+              <w:rPr>
+                <w:rFonts w:ascii="Menlo" w:hAnsi="Menlo" w:cs="Menlo"/>
+                <w:color w:val="000000"/>
+                <w:sz w:val="18"/>
+                <w:szCs w:val="18"/>
+                <w:shd w:val="clear" w:color="auto" w:fill="EFEFEF"/>
+                <w:lang w:val="en-US"/>
+              </w:rPr>
+              <w:t>&lt;</w:t>
+            </w:r>
+            <w:r>
+              <w:rPr>
+                <w:rFonts w:ascii="Menlo" w:hAnsi="Menlo" w:cs="Menlo"/>
+                <w:b/>
+                <w:bCs/>
+                <w:color w:val="000080"/>
+                <w:sz w:val="18"/>
+                <w:szCs w:val="18"/>
+                <w:shd w:val="clear" w:color="auto" w:fill="EFEFEF"/>
+                <w:lang w:val="en-US"/>
+              </w:rPr>
+              <w:t xml:space="preserve">div </w:t>
+            </w:r>
+            <w:r>
+              <w:rPr>
+                <w:rFonts w:ascii="Menlo" w:hAnsi="Menlo" w:cs="Menlo"/>
+                <w:b/>
+                <w:bCs/>
+                <w:color w:val="0000FF"/>
+                <w:sz w:val="18"/>
+                <w:szCs w:val="18"/>
+                <w:shd w:val="clear" w:color="auto" w:fill="EFEFEF"/>
+                <w:lang w:val="en-US"/>
+              </w:rPr>
+              <w:t>class=</w:t>
+            </w:r>
+            <w:r>
+              <w:rPr>
+                <w:rFonts w:ascii="Menlo" w:hAnsi="Menlo" w:cs="Menlo"/>
+                <w:b/>
+                <w:bCs/>
+                <w:color w:val="008000"/>
+                <w:sz w:val="18"/>
+                <w:szCs w:val="18"/>
+                <w:shd w:val="clear" w:color="auto" w:fill="EFEFEF"/>
+                <w:lang w:val="en-US"/>
+              </w:rPr>
+              <w:t>"borders"</w:t>
+            </w:r>
+            <w:r>
+              <w:rPr>
+                <w:rFonts w:ascii="Menlo" w:hAnsi="Menlo" w:cs="Menlo"/>
+                <w:color w:val="000000"/>
+                <w:sz w:val="18"/>
+                <w:szCs w:val="18"/>
+                <w:shd w:val="clear" w:color="auto" w:fill="EFEFEF"/>
+                <w:lang w:val="en-US"/>
+              </w:rPr>
+              <w:t>&gt;</w:t>
+            </w:r>
+            <w:r>
+              <w:rPr>
+                <w:rFonts w:ascii="Menlo" w:hAnsi="Menlo" w:cs="Menlo"/>
+                <w:color w:val="000000"/>
+                <w:sz w:val="18"/>
+                <w:szCs w:val="18"/>
+                <w:lang w:val="en-US"/>
+              </w:rPr>
+              <w:br/>
+            </w:r>
+            <w:r>
+              <w:rPr>
+                <w:rFonts w:ascii="Menlo" w:hAnsi="Menlo" w:cs="Menlo"/>
+                <w:color w:val="A6A6A6" w:themeColor="background1" w:themeShade="A6"/>
+                <w:sz w:val="18"/>
+                <w:szCs w:val="18"/>
+                <w:lang w:val="en-US"/>
+              </w:rPr>
+              <w:t xml:space="preserve">    </w:t>
+            </w:r>
+            <w:r>
+              <w:rPr>
+                <w:rFonts w:ascii="Menlo" w:hAnsi="Menlo" w:cs="Menlo"/>
+                <w:color w:val="A6A6A6" w:themeColor="background1" w:themeShade="A6"/>
+                <w:sz w:val="18"/>
+                <w:szCs w:val="18"/>
+                <w:shd w:val="clear" w:color="auto" w:fill="EFEFEF"/>
+                <w:lang w:val="en-US"/>
+              </w:rPr>
+              <w:t>&lt;</w:t>
+            </w:r>
+            <w:r>
+              <w:rPr>
+                <w:rFonts w:ascii="Menlo" w:hAnsi="Menlo" w:cs="Menlo"/>
+                <w:b/>
+                <w:bCs/>
+                <w:color w:val="A6A6A6" w:themeColor="background1" w:themeShade="A6"/>
+                <w:sz w:val="18"/>
+                <w:szCs w:val="18"/>
+                <w:shd w:val="clear" w:color="auto" w:fill="EFEFEF"/>
+                <w:lang w:val="en-US"/>
+              </w:rPr>
+              <w:t>h3 class="title-section-with-background"</w:t>
+            </w:r>
+            <w:r>
+              <w:rPr>
+                <w:rFonts w:ascii="Menlo" w:hAnsi="Menlo" w:cs="Menlo"/>
+                <w:color w:val="A6A6A6" w:themeColor="background1" w:themeShade="A6"/>
+                <w:sz w:val="18"/>
+                <w:szCs w:val="18"/>
+                <w:shd w:val="clear" w:color="auto" w:fill="EFEFEF"/>
+                <w:lang w:val="en-US"/>
+              </w:rPr>
+              <w:t>&gt;&lt;</w:t>
+            </w:r>
+            <w:r>
+              <w:rPr>
+                <w:rFonts w:ascii="Menlo" w:hAnsi="Menlo" w:cs="Menlo"/>
+                <w:b/>
+                <w:bCs/>
+                <w:color w:val="A6A6A6" w:themeColor="background1" w:themeShade="A6"/>
+                <w:sz w:val="18"/>
+                <w:szCs w:val="18"/>
+                <w:shd w:val="clear" w:color="auto" w:fill="EFEFEF"/>
+                <w:lang w:val="en-US"/>
+              </w:rPr>
+              <w:t>span class="title-section-with-background-inner"</w:t>
+            </w:r>
+            <w:r>
+              <w:rPr>
+                <w:rFonts w:ascii="Menlo" w:hAnsi="Menlo" w:cs="Menlo"/>
+                <w:color w:val="A6A6A6" w:themeColor="background1" w:themeShade="A6"/>
+                <w:sz w:val="18"/>
+                <w:szCs w:val="18"/>
+                <w:shd w:val="clear" w:color="auto" w:fill="EFEFEF"/>
+                <w:lang w:val="en-US"/>
+              </w:rPr>
+              <w:t>&gt;&lt;</w:t>
+            </w:r>
+            <w:proofErr w:type="spellStart"/>
+            <w:r>
+              <w:rPr>
+                <w:rFonts w:ascii="Menlo" w:hAnsi="Menlo" w:cs="Menlo"/>
+                <w:b/>
+                <w:bCs/>
+                <w:color w:val="A6A6A6" w:themeColor="background1" w:themeShade="A6"/>
+                <w:sz w:val="18"/>
+                <w:szCs w:val="18"/>
+                <w:shd w:val="clear" w:color="auto" w:fill="EFEFEF"/>
+                <w:lang w:val="en-US"/>
+              </w:rPr>
+              <w:t>img</w:t>
+            </w:r>
+            <w:proofErr w:type="spellEnd"/>
+            <w:r>
+              <w:rPr>
+                <w:rFonts w:ascii="Menlo" w:hAnsi="Menlo" w:cs="Menlo"/>
+                <w:b/>
+                <w:bCs/>
+                <w:color w:val="A6A6A6" w:themeColor="background1" w:themeShade="A6"/>
+                <w:sz w:val="18"/>
+                <w:szCs w:val="18"/>
+                <w:shd w:val="clear" w:color="auto" w:fill="EFEFEF"/>
+                <w:lang w:val="en-US"/>
+              </w:rPr>
+              <w:t xml:space="preserve"> </w:t>
+            </w:r>
+            <w:proofErr w:type="spellStart"/>
+            <w:r>
+              <w:rPr>
+                <w:rFonts w:ascii="Menlo" w:hAnsi="Menlo" w:cs="Menlo"/>
+                <w:b/>
+                <w:bCs/>
+                <w:color w:val="A6A6A6" w:themeColor="background1" w:themeShade="A6"/>
+                <w:sz w:val="18"/>
+                <w:szCs w:val="18"/>
+                <w:shd w:val="clear" w:color="auto" w:fill="EFEFEF"/>
+                <w:lang w:val="en-US"/>
+              </w:rPr>
+              <w:t>src</w:t>
+            </w:r>
+            <w:proofErr w:type="spellEnd"/>
+            <w:r>
+              <w:rPr>
+                <w:rFonts w:ascii="Menlo" w:hAnsi="Menlo" w:cs="Menlo"/>
+                <w:b/>
+                <w:bCs/>
+                <w:color w:val="A6A6A6" w:themeColor="background1" w:themeShade="A6"/>
+                <w:sz w:val="18"/>
+                <w:szCs w:val="18"/>
+                <w:shd w:val="clear" w:color="auto" w:fill="EFEFEF"/>
+                <w:lang w:val="en-US"/>
+              </w:rPr>
+              <w:t>="/media/images/campaign/vorm5-titels.png"</w:t>
+            </w:r>
+            <w:r>
+              <w:rPr>
+                <w:rFonts w:ascii="Menlo" w:hAnsi="Menlo" w:cs="Menlo"/>
+                <w:color w:val="A6A6A6" w:themeColor="background1" w:themeShade="A6"/>
+                <w:sz w:val="18"/>
+                <w:szCs w:val="18"/>
+                <w:shd w:val="clear" w:color="auto" w:fill="EFEFEF"/>
+                <w:lang w:val="en-US"/>
+              </w:rPr>
+              <w:t>&gt;</w:t>
+            </w:r>
+            <w:r>
+              <w:rPr>
+                <w:rFonts w:ascii="Menlo" w:hAnsi="Menlo" w:cs="Menlo"/>
+                <w:color w:val="A6A6A6" w:themeColor="background1" w:themeShade="A6"/>
+                <w:sz w:val="18"/>
+                <w:szCs w:val="18"/>
+                <w:lang w:val="en-US"/>
+              </w:rPr>
+              <w:t>Job purpose</w:t>
+            </w:r>
+            <w:r>
+              <w:rPr>
+                <w:rFonts w:ascii="Menlo" w:hAnsi="Menlo" w:cs="Menlo"/>
+                <w:color w:val="A6A6A6" w:themeColor="background1" w:themeShade="A6"/>
+                <w:sz w:val="18"/>
+                <w:szCs w:val="18"/>
+                <w:shd w:val="clear" w:color="auto" w:fill="EFEFEF"/>
+                <w:lang w:val="en-US"/>
+              </w:rPr>
+              <w:t>&lt;/</w:t>
+            </w:r>
+            <w:r>
+              <w:rPr>
+                <w:rFonts w:ascii="Menlo" w:hAnsi="Menlo" w:cs="Menlo"/>
+                <w:b/>
+                <w:bCs/>
+                <w:color w:val="A6A6A6" w:themeColor="background1" w:themeShade="A6"/>
+                <w:sz w:val="18"/>
+                <w:szCs w:val="18"/>
+                <w:shd w:val="clear" w:color="auto" w:fill="EFEFEF"/>
+                <w:lang w:val="en-US"/>
+              </w:rPr>
+              <w:t>span</w:t>
+            </w:r>
+            <w:r>
+              <w:rPr>
+                <w:rFonts w:ascii="Menlo" w:hAnsi="Menlo" w:cs="Menlo"/>
+                <w:color w:val="A6A6A6" w:themeColor="background1" w:themeShade="A6"/>
+                <w:sz w:val="18"/>
+                <w:szCs w:val="18"/>
+                <w:shd w:val="clear" w:color="auto" w:fill="EFEFEF"/>
+                <w:lang w:val="en-US"/>
+              </w:rPr>
+              <w:t>&gt;&lt;/</w:t>
+            </w:r>
+            <w:r>
+              <w:rPr>
+                <w:rFonts w:ascii="Menlo" w:hAnsi="Menlo" w:cs="Menlo"/>
+                <w:b/>
+                <w:bCs/>
+                <w:color w:val="A6A6A6" w:themeColor="background1" w:themeShade="A6"/>
+                <w:sz w:val="18"/>
+                <w:szCs w:val="18"/>
+                <w:shd w:val="clear" w:color="auto" w:fill="EFEFEF"/>
+                <w:lang w:val="en-US"/>
+              </w:rPr>
+              <w:t>h3</w:t>
+            </w:r>
+            <w:r>
+              <w:rPr>
+                <w:rFonts w:ascii="Menlo" w:hAnsi="Menlo" w:cs="Menlo"/>
+                <w:color w:val="A6A6A6" w:themeColor="background1" w:themeShade="A6"/>
+                <w:sz w:val="18"/>
+                <w:szCs w:val="18"/>
+                <w:shd w:val="clear" w:color="auto" w:fill="EFEFEF"/>
+                <w:lang w:val="en-US"/>
+              </w:rPr>
+              <w:t>&gt;</w:t>
+            </w:r>
+            <w:r>
+              <w:rPr>
+                <w:rFonts w:ascii="Menlo" w:hAnsi="Menlo" w:cs="Menlo"/>
+                <w:color w:val="A6A6A6" w:themeColor="background1" w:themeShade="A6"/>
+                <w:sz w:val="18"/>
+                <w:szCs w:val="18"/>
+                <w:lang w:val="en-US"/>
+              </w:rPr>
+              <w:br/>
+            </w:r>
+            <w:r>
+              <w:rPr>
+                <w:rFonts w:ascii="Menlo" w:hAnsi="Menlo" w:cs="Menlo"/>
+                <w:color w:val="A6A6A6" w:themeColor="background1" w:themeShade="A6"/>
+                <w:sz w:val="18"/>
+                <w:szCs w:val="18"/>
+                <w:lang w:val="en-US"/>
+              </w:rPr>
+              <w:br/>
+              <w:t xml:space="preserve">    </w:t>
+            </w:r>
+            <w:r>
+              <w:rPr>
+                <w:rFonts w:ascii="Menlo" w:hAnsi="Menlo" w:cs="Menlo"/>
+                <w:color w:val="A6A6A6" w:themeColor="background1" w:themeShade="A6"/>
+                <w:sz w:val="18"/>
+                <w:szCs w:val="18"/>
+                <w:shd w:val="clear" w:color="auto" w:fill="EFEFEF"/>
+                <w:lang w:val="en-US"/>
+              </w:rPr>
+              <w:t>&lt;</w:t>
+            </w:r>
+            <w:r>
+              <w:rPr>
+                <w:rFonts w:ascii="Menlo" w:hAnsi="Menlo" w:cs="Menlo"/>
+                <w:b/>
+                <w:bCs/>
+                <w:color w:val="A6A6A6" w:themeColor="background1" w:themeShade="A6"/>
+                <w:sz w:val="18"/>
+                <w:szCs w:val="18"/>
+                <w:shd w:val="clear" w:color="auto" w:fill="EFEFEF"/>
+                <w:lang w:val="en-US"/>
+              </w:rPr>
+              <w:t>p class="text-with-title"</w:t>
+            </w:r>
+            <w:r>
+              <w:rPr>
+                <w:rFonts w:ascii="Menlo" w:hAnsi="Menlo" w:cs="Menlo"/>
+                <w:color w:val="A6A6A6" w:themeColor="background1" w:themeShade="A6"/>
+                <w:sz w:val="18"/>
+                <w:szCs w:val="18"/>
+                <w:shd w:val="clear" w:color="auto" w:fill="EFEFEF"/>
+                <w:lang w:val="en-US"/>
+              </w:rPr>
+              <w:t>&gt;</w:t>
+            </w:r>
+            <w:r>
+              <w:rPr>
+                <w:rFonts w:ascii="Menlo" w:hAnsi="Menlo" w:cs="Menlo"/>
+                <w:color w:val="A6A6A6" w:themeColor="background1" w:themeShade="A6"/>
+                <w:sz w:val="18"/>
+                <w:szCs w:val="18"/>
+                <w:lang w:val="en-US"/>
+              </w:rPr>
+              <w:t xml:space="preserve">As an International Business Developer, you contribute to the growth strategy of </w:t>
+            </w:r>
+            <w:proofErr w:type="spellStart"/>
+            <w:r>
+              <w:rPr>
+                <w:rFonts w:ascii="Menlo" w:hAnsi="Menlo" w:cs="Menlo"/>
+                <w:color w:val="A6A6A6" w:themeColor="background1" w:themeShade="A6"/>
+                <w:sz w:val="18"/>
+                <w:szCs w:val="18"/>
+                <w:lang w:val="en-US"/>
+              </w:rPr>
+              <w:t>Fluxys</w:t>
+            </w:r>
+            <w:proofErr w:type="spellEnd"/>
+            <w:r>
+              <w:rPr>
+                <w:rFonts w:ascii="Menlo" w:hAnsi="Menlo" w:cs="Menlo"/>
+                <w:color w:val="A6A6A6" w:themeColor="background1" w:themeShade="A6"/>
+                <w:sz w:val="18"/>
+                <w:szCs w:val="18"/>
+                <w:lang w:val="en-US"/>
+              </w:rPr>
+              <w:t xml:space="preserve"> Group by leading and coordinating </w:t>
+            </w:r>
+            <w:proofErr w:type="spellStart"/>
+            <w:r>
+              <w:rPr>
+                <w:rFonts w:ascii="Menlo" w:hAnsi="Menlo" w:cs="Menlo"/>
+                <w:color w:val="A6A6A6" w:themeColor="background1" w:themeShade="A6"/>
+                <w:sz w:val="18"/>
+                <w:szCs w:val="18"/>
+                <w:lang w:val="en-US"/>
+              </w:rPr>
+              <w:t>M</w:t>
+            </w:r>
+            <w:r>
+              <w:rPr>
+                <w:rFonts w:ascii="Menlo" w:hAnsi="Menlo" w:cs="Menlo"/>
+                <w:b/>
+                <w:bCs/>
+                <w:color w:val="A6A6A6" w:themeColor="background1" w:themeShade="A6"/>
+                <w:sz w:val="18"/>
+                <w:szCs w:val="18"/>
+                <w:lang w:val="en-US"/>
+              </w:rPr>
+              <w:t>&amp;amp;</w:t>
+            </w:r>
+            <w:r>
+              <w:rPr>
+                <w:rFonts w:ascii="Menlo" w:hAnsi="Menlo" w:cs="Menlo"/>
+                <w:color w:val="A6A6A6" w:themeColor="background1" w:themeShade="A6"/>
+                <w:sz w:val="18"/>
+                <w:szCs w:val="18"/>
+                <w:lang w:val="en-US"/>
+              </w:rPr>
+              <w:t>A</w:t>
+            </w:r>
+            <w:proofErr w:type="spellEnd"/>
+            <w:r>
+              <w:rPr>
+                <w:rFonts w:ascii="Menlo" w:hAnsi="Menlo" w:cs="Menlo"/>
+                <w:color w:val="A6A6A6" w:themeColor="background1" w:themeShade="A6"/>
+                <w:sz w:val="18"/>
+                <w:szCs w:val="18"/>
+                <w:lang w:val="en-US"/>
+              </w:rPr>
+              <w:t xml:space="preserve"> transactions from start to completion.</w:t>
+            </w:r>
+            <w:r>
+              <w:rPr>
+                <w:rFonts w:ascii="Menlo" w:hAnsi="Menlo" w:cs="Menlo"/>
+                <w:color w:val="A6A6A6" w:themeColor="background1" w:themeShade="A6"/>
+                <w:sz w:val="18"/>
+                <w:szCs w:val="18"/>
+                <w:shd w:val="clear" w:color="auto" w:fill="EFEFEF"/>
+                <w:lang w:val="en-US"/>
+              </w:rPr>
+              <w:t>&lt;/</w:t>
+            </w:r>
+            <w:r>
+              <w:rPr>
+                <w:rFonts w:ascii="Menlo" w:hAnsi="Menlo" w:cs="Menlo"/>
+                <w:b/>
+                <w:bCs/>
+                <w:color w:val="A6A6A6" w:themeColor="background1" w:themeShade="A6"/>
+                <w:sz w:val="18"/>
+                <w:szCs w:val="18"/>
+                <w:shd w:val="clear" w:color="auto" w:fill="EFEFEF"/>
+                <w:lang w:val="en-US"/>
+              </w:rPr>
+              <w:t>p</w:t>
+            </w:r>
+            <w:r>
+              <w:rPr>
+                <w:rFonts w:ascii="Menlo" w:hAnsi="Menlo" w:cs="Menlo"/>
+                <w:color w:val="A6A6A6" w:themeColor="background1" w:themeShade="A6"/>
+                <w:sz w:val="18"/>
+                <w:szCs w:val="18"/>
+                <w:shd w:val="clear" w:color="auto" w:fill="EFEFEF"/>
+                <w:lang w:val="en-US"/>
+              </w:rPr>
+              <w:t>&gt;</w:t>
+            </w:r>
+            <w:r>
+              <w:rPr>
+                <w:rFonts w:ascii="Menlo" w:hAnsi="Menlo" w:cs="Menlo"/>
+                <w:color w:val="A6A6A6" w:themeColor="background1" w:themeShade="A6"/>
+                <w:sz w:val="18"/>
+                <w:szCs w:val="18"/>
+                <w:lang w:val="en-US"/>
+              </w:rPr>
+              <w:br/>
+            </w:r>
+            <w:r>
+              <w:rPr>
+                <w:rFonts w:ascii="Menlo" w:hAnsi="Menlo" w:cs="Menlo"/>
+                <w:color w:val="A6A6A6" w:themeColor="background1" w:themeShade="A6"/>
+                <w:sz w:val="18"/>
+                <w:szCs w:val="18"/>
+                <w:lang w:val="en-US"/>
+              </w:rPr>
+              <w:br/>
+              <w:t xml:space="preserve">    </w:t>
+            </w:r>
+            <w:r>
+              <w:rPr>
+                <w:rFonts w:ascii="Menlo" w:hAnsi="Menlo" w:cs="Menlo"/>
+                <w:color w:val="A6A6A6" w:themeColor="background1" w:themeShade="A6"/>
+                <w:sz w:val="18"/>
+                <w:szCs w:val="18"/>
+                <w:shd w:val="clear" w:color="auto" w:fill="EFEFEF"/>
+                <w:lang w:val="en-US"/>
+              </w:rPr>
+              <w:t>&lt;</w:t>
+            </w:r>
+            <w:r>
+              <w:rPr>
+                <w:rFonts w:ascii="Menlo" w:hAnsi="Menlo" w:cs="Menlo"/>
+                <w:b/>
+                <w:bCs/>
+                <w:color w:val="A6A6A6" w:themeColor="background1" w:themeShade="A6"/>
+                <w:sz w:val="18"/>
+                <w:szCs w:val="18"/>
+                <w:shd w:val="clear" w:color="auto" w:fill="EFEFEF"/>
+                <w:lang w:val="en-US"/>
+              </w:rPr>
+              <w:t>p class="text-with-title"</w:t>
+            </w:r>
+            <w:r>
+              <w:rPr>
+                <w:rFonts w:ascii="Menlo" w:hAnsi="Menlo" w:cs="Menlo"/>
+                <w:color w:val="A6A6A6" w:themeColor="background1" w:themeShade="A6"/>
+                <w:sz w:val="18"/>
+                <w:szCs w:val="18"/>
+                <w:shd w:val="clear" w:color="auto" w:fill="EFEFEF"/>
+                <w:lang w:val="en-US"/>
+              </w:rPr>
+              <w:t>&gt;</w:t>
+            </w:r>
+            <w:r>
+              <w:rPr>
+                <w:rFonts w:ascii="Menlo" w:hAnsi="Menlo" w:cs="Menlo"/>
+                <w:color w:val="A6A6A6" w:themeColor="background1" w:themeShade="A6"/>
+                <w:sz w:val="18"/>
+                <w:szCs w:val="18"/>
+                <w:lang w:val="en-US"/>
+              </w:rPr>
+              <w:t>You also identify and pursue business development opportunities and create long term partnerships to reinforce our strategic position in Europe, Asia and Latin America.</w:t>
+            </w:r>
+            <w:r>
+              <w:rPr>
+                <w:rFonts w:ascii="Menlo" w:hAnsi="Menlo" w:cs="Menlo"/>
+                <w:color w:val="A6A6A6" w:themeColor="background1" w:themeShade="A6"/>
+                <w:sz w:val="18"/>
+                <w:szCs w:val="18"/>
+                <w:shd w:val="clear" w:color="auto" w:fill="EFEFEF"/>
+                <w:lang w:val="en-US"/>
+              </w:rPr>
+              <w:t>&lt;/</w:t>
+            </w:r>
+            <w:r>
+              <w:rPr>
+                <w:rFonts w:ascii="Menlo" w:hAnsi="Menlo" w:cs="Menlo"/>
+                <w:b/>
+                <w:bCs/>
+                <w:color w:val="A6A6A6" w:themeColor="background1" w:themeShade="A6"/>
+                <w:sz w:val="18"/>
+                <w:szCs w:val="18"/>
+                <w:shd w:val="clear" w:color="auto" w:fill="EFEFEF"/>
+                <w:lang w:val="en-US"/>
+              </w:rPr>
+              <w:t>p</w:t>
+            </w:r>
+            <w:r>
+              <w:rPr>
+                <w:rFonts w:ascii="Menlo" w:hAnsi="Menlo" w:cs="Menlo"/>
+                <w:color w:val="A6A6A6" w:themeColor="background1" w:themeShade="A6"/>
+                <w:sz w:val="18"/>
+                <w:szCs w:val="18"/>
+                <w:shd w:val="clear" w:color="auto" w:fill="EFEFEF"/>
+                <w:lang w:val="en-US"/>
+              </w:rPr>
+              <w:t>&gt;</w:t>
+            </w:r>
+            <w:r>
+              <w:rPr>
+                <w:rFonts w:ascii="Menlo" w:hAnsi="Menlo" w:cs="Menlo"/>
+                <w:color w:val="A6A6A6" w:themeColor="background1" w:themeShade="A6"/>
+                <w:sz w:val="18"/>
+                <w:szCs w:val="18"/>
+                <w:lang w:val="en-US"/>
+              </w:rPr>
+              <w:br/>
+            </w:r>
+            <w:r>
+              <w:rPr>
+                <w:rFonts w:ascii="Menlo" w:hAnsi="Menlo" w:cs="Menlo"/>
+                <w:color w:val="000000"/>
+                <w:sz w:val="18"/>
+                <w:szCs w:val="18"/>
+                <w:shd w:val="clear" w:color="auto" w:fill="EFEFEF"/>
+                <w:lang w:val="en-US"/>
+              </w:rPr>
+              <w:t>&lt;/</w:t>
+            </w:r>
+            <w:r>
+              <w:rPr>
+                <w:rFonts w:ascii="Menlo" w:hAnsi="Menlo" w:cs="Menlo"/>
+                <w:b/>
+                <w:bCs/>
+                <w:color w:val="000080"/>
+                <w:sz w:val="18"/>
+                <w:szCs w:val="18"/>
+                <w:shd w:val="clear" w:color="auto" w:fill="EFEFEF"/>
+                <w:lang w:val="en-US"/>
+              </w:rPr>
+              <w:t>div</w:t>
+            </w:r>
+            <w:r>
+              <w:rPr>
+                <w:rFonts w:ascii="Menlo" w:hAnsi="Menlo" w:cs="Menlo"/>
+                <w:color w:val="000000"/>
+                <w:sz w:val="18"/>
+                <w:szCs w:val="18"/>
+                <w:shd w:val="clear" w:color="auto" w:fill="EFEFEF"/>
+                <w:lang w:val="en-US"/>
+              </w:rPr>
+              <w:t>&gt;</w:t>
+            </w:r>
+          </w:p>
+          <w:p>
+            <w:pPr>
+              <w:rPr>
+                <w:lang w:val="en-US"/>
+              </w:rPr>
+            </w:pPr>
+          </w:p>
+        </w:tc>
+      </w:tr>
+    </w:tbl>
+    <w:p>
+      <w:pPr>
+        <w:rPr>
+          <w:lang w:val="en-US"/>
+        </w:rPr>
+      </w:pPr>
+    </w:p>
+    <w:p>
+      <w:pPr>
+        <w:rPr>
+          <w:rFonts w:ascii="Menlo" w:eastAsia="Menlo" w:hAnsi="Menlo" w:cs="Menlo"/>
+          <w:color w:val="000000" w:themeColor="text1"/>
+          <w:sz w:val="18"/>
+          <w:szCs w:val="18"/>
+          <w:lang w:val="en-US"/>
+        </w:rPr>
+      </w:pPr>
+    </w:p>
+    <w:p>
+      <w:pPr>
+        <w:rPr>
+          <w:rFonts w:ascii="Menlo" w:eastAsia="Menlo" w:hAnsi="Menlo" w:cs="Menlo"/>
+          <w:color w:val="000000" w:themeColor="text1"/>
+          <w:sz w:val="18"/>
+          <w:szCs w:val="18"/>
+          <w:lang w:val="en-US"/>
+        </w:rPr>
+      </w:pPr>
+    </w:p>
+    <w:p>
+      <w:pPr>
+        <w:rPr>
+          <w:rFonts w:ascii="Menlo" w:eastAsia="Menlo" w:hAnsi="Menlo" w:cs="Menlo"/>
+          <w:color w:val="000000" w:themeColor="text1"/>
+          <w:sz w:val="18"/>
+          <w:szCs w:val="18"/>
+          <w:lang w:val="en-US"/>
+        </w:rPr>
+      </w:pPr>
+    </w:p>
+    <w:p>
+      <w:pPr>
+        <w:rPr>
+          <w:rFonts w:ascii="Menlo" w:eastAsia="Menlo" w:hAnsi="Menlo" w:cs="Menlo"/>
+          <w:color w:val="000000" w:themeColor="text1"/>
+          <w:sz w:val="18"/>
+          <w:szCs w:val="18"/>
+          <w:lang w:val="en-US"/>
+        </w:rPr>
+      </w:pPr>
+    </w:p>
+    <w:p>
+      <w:pPr>
+        <w:pStyle w:val="Titre2"/>
+        <w:rPr>
           <w:rStyle w:val="lev"/>
           <w:b w:val="0"/>
           <w:bCs w:val="0"/>
         </w:rPr>
       </w:pPr>
       <w:r>
-        <w:lastRenderedPageBreak/>
         <w:t>Partage : Enlever ou ajouter un r</w:t>
       </w:r>
       <w:r>
@@ -6952,7 +7769,9 @@
           <w:lang w:val="fr-BE"/>
         </w:rPr>
       </w:pPr>
-      <w:r>
+    </w:p>
+    <w:p>
+      <w:pPr>
         <w:rPr>
           <w:rFonts w:ascii="Menlo" w:eastAsia="Menlo" w:hAnsi="Menlo" w:cs="Menlo"/>
           <w:color w:val="000000" w:themeColor="text1"/>
@@ -6961,6 +7780,29 @@
           <w:u w:val="single"/>
           <w:lang w:val="fr-BE"/>
         </w:rPr>
+      </w:pPr>
+    </w:p>
+    <w:p>
+      <w:pPr>
+        <w:rPr>
+          <w:rFonts w:ascii="Menlo" w:eastAsia="Menlo" w:hAnsi="Menlo" w:cs="Menlo"/>
+          <w:color w:val="000000" w:themeColor="text1"/>
+          <w:sz w:val="18"/>
+          <w:szCs w:val="18"/>
+          <w:u w:val="single"/>
+          <w:lang w:val="fr-BE"/>
+        </w:rPr>
+      </w:pPr>
+      <w:r>
+        <w:rPr>
+          <w:rFonts w:ascii="Menlo" w:eastAsia="Menlo" w:hAnsi="Menlo" w:cs="Menlo"/>
+          <w:color w:val="000000" w:themeColor="text1"/>
+          <w:sz w:val="18"/>
+          <w:szCs w:val="18"/>
+          <w:u w:val="single"/>
+          <w:lang w:val="fr-BE"/>
+        </w:rPr>
+        <w:lastRenderedPageBreak/>
         <w:t>Ci-dessous, une liste des réseaux ou moyens de partage disponibles :</w:t>
       </w:r>
     </w:p>
@@ -7465,175 +8307,175 @@
           <w:szCs w:val="18"/>
           <w:lang w:val="en-US"/>
         </w:rPr>
+        <w:t>&lt;a class="a2a_button_citeulike"&gt;&lt;/a&gt;</w:t>
+      </w:r>
+    </w:p>
+    <w:p>
+      <w:pPr>
+        <w:rPr>
+          <w:rFonts w:ascii="Menlo" w:eastAsia="Menlo" w:hAnsi="Menlo" w:cs="Menlo"/>
+          <w:color w:val="000000" w:themeColor="text1"/>
+          <w:sz w:val="18"/>
+          <w:szCs w:val="18"/>
+          <w:lang w:val="en-US"/>
+        </w:rPr>
+      </w:pPr>
+      <w:r>
+        <w:rPr>
+          <w:rFonts w:ascii="Menlo" w:eastAsia="Menlo" w:hAnsi="Menlo" w:cs="Menlo"/>
+          <w:color w:val="000000" w:themeColor="text1"/>
+          <w:sz w:val="18"/>
+          <w:szCs w:val="18"/>
+          <w:lang w:val="en-US"/>
+        </w:rPr>
+        <w:t>&lt;a class="a2a_button_design_float"&gt;&lt;/a&gt;</w:t>
+      </w:r>
+    </w:p>
+    <w:p>
+      <w:pPr>
+        <w:rPr>
+          <w:rFonts w:ascii="Menlo" w:eastAsia="Menlo" w:hAnsi="Menlo" w:cs="Menlo"/>
+          <w:color w:val="000000" w:themeColor="text1"/>
+          <w:sz w:val="18"/>
+          <w:szCs w:val="18"/>
+          <w:lang w:val="en-US"/>
+        </w:rPr>
+      </w:pPr>
+      <w:r>
+        <w:rPr>
+          <w:rFonts w:ascii="Menlo" w:eastAsia="Menlo" w:hAnsi="Menlo" w:cs="Menlo"/>
+          <w:color w:val="000000" w:themeColor="text1"/>
+          <w:sz w:val="18"/>
+          <w:szCs w:val="18"/>
+          <w:lang w:val="en-US"/>
+        </w:rPr>
+        <w:t>&lt;a class="a2a_button_copy_link"&gt;&lt;/a&gt;</w:t>
+      </w:r>
+    </w:p>
+    <w:p>
+      <w:pPr>
+        <w:rPr>
+          <w:rFonts w:ascii="Menlo" w:eastAsia="Menlo" w:hAnsi="Menlo" w:cs="Menlo"/>
+          <w:color w:val="000000" w:themeColor="text1"/>
+          <w:sz w:val="18"/>
+          <w:szCs w:val="18"/>
+          <w:lang w:val="en-US"/>
+        </w:rPr>
+      </w:pPr>
+      <w:r>
+        <w:rPr>
+          <w:rFonts w:ascii="Menlo" w:eastAsia="Menlo" w:hAnsi="Menlo" w:cs="Menlo"/>
+          <w:color w:val="000000" w:themeColor="text1"/>
+          <w:sz w:val="18"/>
+          <w:szCs w:val="18"/>
+          <w:lang w:val="en-US"/>
+        </w:rPr>
+        <w:t>&lt;a class="a2a_button_diary_ru"&gt;&lt;/a&gt;</w:t>
+      </w:r>
+    </w:p>
+    <w:p>
+      <w:pPr>
+        <w:rPr>
+          <w:rFonts w:ascii="Menlo" w:eastAsia="Menlo" w:hAnsi="Menlo" w:cs="Menlo"/>
+          <w:color w:val="000000" w:themeColor="text1"/>
+          <w:sz w:val="18"/>
+          <w:szCs w:val="18"/>
+          <w:lang w:val="en-US"/>
+        </w:rPr>
+      </w:pPr>
+      <w:r>
+        <w:rPr>
+          <w:rFonts w:ascii="Menlo" w:eastAsia="Menlo" w:hAnsi="Menlo" w:cs="Menlo"/>
+          <w:color w:val="000000" w:themeColor="text1"/>
+          <w:sz w:val="18"/>
+          <w:szCs w:val="18"/>
+          <w:lang w:val="en-US"/>
+        </w:rPr>
+        <w:t>&lt;a class="a2a_button_diaspora"&gt;&lt;/a&gt;</w:t>
+      </w:r>
+    </w:p>
+    <w:p>
+      <w:pPr>
+        <w:rPr>
+          <w:rFonts w:ascii="Menlo" w:eastAsia="Menlo" w:hAnsi="Menlo" w:cs="Menlo"/>
+          <w:color w:val="000000" w:themeColor="text1"/>
+          <w:sz w:val="18"/>
+          <w:szCs w:val="18"/>
+          <w:lang w:val="en-US"/>
+        </w:rPr>
+      </w:pPr>
+      <w:r>
+        <w:rPr>
+          <w:rFonts w:ascii="Menlo" w:eastAsia="Menlo" w:hAnsi="Menlo" w:cs="Menlo"/>
+          <w:color w:val="000000" w:themeColor="text1"/>
+          <w:sz w:val="18"/>
+          <w:szCs w:val="18"/>
+          <w:lang w:val="en-US"/>
+        </w:rPr>
+        <w:t>&lt;a class="a2a_button_digg"&gt;&lt;/a&gt;</w:t>
+      </w:r>
+    </w:p>
+    <w:p>
+      <w:pPr>
+        <w:rPr>
+          <w:rFonts w:ascii="Menlo" w:eastAsia="Menlo" w:hAnsi="Menlo" w:cs="Menlo"/>
+          <w:color w:val="000000" w:themeColor="text1"/>
+          <w:sz w:val="18"/>
+          <w:szCs w:val="18"/>
+          <w:lang w:val="en-US"/>
+        </w:rPr>
+      </w:pPr>
+      <w:r>
+        <w:rPr>
+          <w:rFonts w:ascii="Menlo" w:eastAsia="Menlo" w:hAnsi="Menlo" w:cs="Menlo"/>
+          <w:color w:val="000000" w:themeColor="text1"/>
+          <w:sz w:val="18"/>
+          <w:szCs w:val="18"/>
+          <w:lang w:val="en-US"/>
+        </w:rPr>
+        <w:t>&lt;a class="a2a_button_diigo"&gt;&lt;/a&gt;</w:t>
+      </w:r>
+    </w:p>
+    <w:p>
+      <w:pPr>
+        <w:rPr>
+          <w:rFonts w:ascii="Menlo" w:eastAsia="Menlo" w:hAnsi="Menlo" w:cs="Menlo"/>
+          <w:color w:val="000000" w:themeColor="text1"/>
+          <w:sz w:val="18"/>
+          <w:szCs w:val="18"/>
+          <w:lang w:val="en-US"/>
+        </w:rPr>
+      </w:pPr>
+      <w:r>
+        <w:rPr>
+          <w:rFonts w:ascii="Menlo" w:eastAsia="Menlo" w:hAnsi="Menlo" w:cs="Menlo"/>
+          <w:color w:val="000000" w:themeColor="text1"/>
+          <w:sz w:val="18"/>
+          <w:szCs w:val="18"/>
+          <w:lang w:val="en-US"/>
+        </w:rPr>
+        <w:t>&lt;a class="a2a_button_douban"&gt;&lt;/a&gt;</w:t>
+      </w:r>
+    </w:p>
+    <w:p>
+      <w:pPr>
+        <w:rPr>
+          <w:rFonts w:ascii="Menlo" w:eastAsia="Menlo" w:hAnsi="Menlo" w:cs="Menlo"/>
+          <w:color w:val="000000" w:themeColor="text1"/>
+          <w:sz w:val="18"/>
+          <w:szCs w:val="18"/>
+          <w:lang w:val="en-US"/>
+        </w:rPr>
+      </w:pPr>
+      <w:r>
+        <w:rPr>
+          <w:rFonts w:ascii="Menlo" w:eastAsia="Menlo" w:hAnsi="Menlo" w:cs="Menlo"/>
+          <w:color w:val="000000" w:themeColor="text1"/>
+          <w:sz w:val="18"/>
+          <w:szCs w:val="18"/>
+          <w:lang w:val="en-US"/>
+        </w:rPr>
         <w:lastRenderedPageBreak/>
-        <w:t>&lt;a class="a2a_button_citeulike"&gt;&lt;/a&gt;</w:t>
-      </w:r>
-    </w:p>
-    <w:p>
-      <w:pPr>
-        <w:rPr>
-          <w:rFonts w:ascii="Menlo" w:eastAsia="Menlo" w:hAnsi="Menlo" w:cs="Menlo"/>
-          <w:color w:val="000000" w:themeColor="text1"/>
-          <w:sz w:val="18"/>
-          <w:szCs w:val="18"/>
-          <w:lang w:val="en-US"/>
-        </w:rPr>
-      </w:pPr>
-      <w:r>
-        <w:rPr>
-          <w:rFonts w:ascii="Menlo" w:eastAsia="Menlo" w:hAnsi="Menlo" w:cs="Menlo"/>
-          <w:color w:val="000000" w:themeColor="text1"/>
-          <w:sz w:val="18"/>
-          <w:szCs w:val="18"/>
-          <w:lang w:val="en-US"/>
-        </w:rPr>
-        <w:t>&lt;a class="a2a_button_design_float"&gt;&lt;/a&gt;</w:t>
-      </w:r>
-    </w:p>
-    <w:p>
-      <w:pPr>
-        <w:rPr>
-          <w:rFonts w:ascii="Menlo" w:eastAsia="Menlo" w:hAnsi="Menlo" w:cs="Menlo"/>
-          <w:color w:val="000000" w:themeColor="text1"/>
-          <w:sz w:val="18"/>
-          <w:szCs w:val="18"/>
-          <w:lang w:val="en-US"/>
-        </w:rPr>
-      </w:pPr>
-      <w:r>
-        <w:rPr>
-          <w:rFonts w:ascii="Menlo" w:eastAsia="Menlo" w:hAnsi="Menlo" w:cs="Menlo"/>
-          <w:color w:val="000000" w:themeColor="text1"/>
-          <w:sz w:val="18"/>
-          <w:szCs w:val="18"/>
-          <w:lang w:val="en-US"/>
-        </w:rPr>
-        <w:t>&lt;a class="a2a_button_copy_link"&gt;&lt;/a&gt;</w:t>
-      </w:r>
-    </w:p>
-    <w:p>
-      <w:pPr>
-        <w:rPr>
-          <w:rFonts w:ascii="Menlo" w:eastAsia="Menlo" w:hAnsi="Menlo" w:cs="Menlo"/>
-          <w:color w:val="000000" w:themeColor="text1"/>
-          <w:sz w:val="18"/>
-          <w:szCs w:val="18"/>
-          <w:lang w:val="en-US"/>
-        </w:rPr>
-      </w:pPr>
-      <w:r>
-        <w:rPr>
-          <w:rFonts w:ascii="Menlo" w:eastAsia="Menlo" w:hAnsi="Menlo" w:cs="Menlo"/>
-          <w:color w:val="000000" w:themeColor="text1"/>
-          <w:sz w:val="18"/>
-          <w:szCs w:val="18"/>
-          <w:lang w:val="en-US"/>
-        </w:rPr>
-        <w:t>&lt;a class="a2a_button_diary_ru"&gt;&lt;/a&gt;</w:t>
-      </w:r>
-    </w:p>
-    <w:p>
-      <w:pPr>
-        <w:rPr>
-          <w:rFonts w:ascii="Menlo" w:eastAsia="Menlo" w:hAnsi="Menlo" w:cs="Menlo"/>
-          <w:color w:val="000000" w:themeColor="text1"/>
-          <w:sz w:val="18"/>
-          <w:szCs w:val="18"/>
-          <w:lang w:val="en-US"/>
-        </w:rPr>
-      </w:pPr>
-      <w:r>
-        <w:rPr>
-          <w:rFonts w:ascii="Menlo" w:eastAsia="Menlo" w:hAnsi="Menlo" w:cs="Menlo"/>
-          <w:color w:val="000000" w:themeColor="text1"/>
-          <w:sz w:val="18"/>
-          <w:szCs w:val="18"/>
-          <w:lang w:val="en-US"/>
-        </w:rPr>
-        <w:t>&lt;a class="a2a_button_diaspora"&gt;&lt;/a&gt;</w:t>
-      </w:r>
-    </w:p>
-    <w:p>
-      <w:pPr>
-        <w:rPr>
-          <w:rFonts w:ascii="Menlo" w:eastAsia="Menlo" w:hAnsi="Menlo" w:cs="Menlo"/>
-          <w:color w:val="000000" w:themeColor="text1"/>
-          <w:sz w:val="18"/>
-          <w:szCs w:val="18"/>
-          <w:lang w:val="en-US"/>
-        </w:rPr>
-      </w:pPr>
-      <w:r>
-        <w:rPr>
-          <w:rFonts w:ascii="Menlo" w:eastAsia="Menlo" w:hAnsi="Menlo" w:cs="Menlo"/>
-          <w:color w:val="000000" w:themeColor="text1"/>
-          <w:sz w:val="18"/>
-          <w:szCs w:val="18"/>
-          <w:lang w:val="en-US"/>
-        </w:rPr>
-        <w:t>&lt;a class="a2a_button_digg"&gt;&lt;/a&gt;</w:t>
-      </w:r>
-    </w:p>
-    <w:p>
-      <w:pPr>
-        <w:rPr>
-          <w:rFonts w:ascii="Menlo" w:eastAsia="Menlo" w:hAnsi="Menlo" w:cs="Menlo"/>
-          <w:color w:val="000000" w:themeColor="text1"/>
-          <w:sz w:val="18"/>
-          <w:szCs w:val="18"/>
-          <w:lang w:val="en-US"/>
-        </w:rPr>
-      </w:pPr>
-      <w:r>
-        <w:rPr>
-          <w:rFonts w:ascii="Menlo" w:eastAsia="Menlo" w:hAnsi="Menlo" w:cs="Menlo"/>
-          <w:color w:val="000000" w:themeColor="text1"/>
-          <w:sz w:val="18"/>
-          <w:szCs w:val="18"/>
-          <w:lang w:val="en-US"/>
-        </w:rPr>
-        <w:t>&lt;a class="a2a_button_diigo"&gt;&lt;/a&gt;</w:t>
-      </w:r>
-    </w:p>
-    <w:p>
-      <w:pPr>
-        <w:rPr>
-          <w:rFonts w:ascii="Menlo" w:eastAsia="Menlo" w:hAnsi="Menlo" w:cs="Menlo"/>
-          <w:color w:val="000000" w:themeColor="text1"/>
-          <w:sz w:val="18"/>
-          <w:szCs w:val="18"/>
-          <w:lang w:val="en-US"/>
-        </w:rPr>
-      </w:pPr>
-      <w:r>
-        <w:rPr>
-          <w:rFonts w:ascii="Menlo" w:eastAsia="Menlo" w:hAnsi="Menlo" w:cs="Menlo"/>
-          <w:color w:val="000000" w:themeColor="text1"/>
-          <w:sz w:val="18"/>
-          <w:szCs w:val="18"/>
-          <w:lang w:val="en-US"/>
-        </w:rPr>
-        <w:t>&lt;a class="a2a_button_douban"&gt;&lt;/a&gt;</w:t>
-      </w:r>
-    </w:p>
-    <w:p>
-      <w:pPr>
-        <w:rPr>
-          <w:rFonts w:ascii="Menlo" w:eastAsia="Menlo" w:hAnsi="Menlo" w:cs="Menlo"/>
-          <w:color w:val="000000" w:themeColor="text1"/>
-          <w:sz w:val="18"/>
-          <w:szCs w:val="18"/>
-          <w:lang w:val="en-US"/>
-        </w:rPr>
-      </w:pPr>
-      <w:r>
-        <w:rPr>
-          <w:rFonts w:ascii="Menlo" w:eastAsia="Menlo" w:hAnsi="Menlo" w:cs="Menlo"/>
-          <w:color w:val="000000" w:themeColor="text1"/>
-          <w:sz w:val="18"/>
-          <w:szCs w:val="18"/>
-          <w:lang w:val="en-US"/>
-        </w:rPr>
         <w:t>&lt;a class="a2a_button_draugiem"&gt;&lt;/a&gt;</w:t>
       </w:r>
     </w:p>
@@ -8138,175 +8980,175 @@
           <w:szCs w:val="18"/>
           <w:lang w:val="en-US"/>
         </w:rPr>
+        <w:t>&lt;a class="a2a_button_mixi"&gt;&lt;/a&gt;</w:t>
+      </w:r>
+    </w:p>
+    <w:p>
+      <w:pPr>
+        <w:rPr>
+          <w:rFonts w:ascii="Menlo" w:eastAsia="Menlo" w:hAnsi="Menlo" w:cs="Menlo"/>
+          <w:color w:val="000000" w:themeColor="text1"/>
+          <w:sz w:val="18"/>
+          <w:szCs w:val="18"/>
+          <w:lang w:val="en-US"/>
+        </w:rPr>
+      </w:pPr>
+      <w:r>
+        <w:rPr>
+          <w:rFonts w:ascii="Menlo" w:eastAsia="Menlo" w:hAnsi="Menlo" w:cs="Menlo"/>
+          <w:color w:val="000000" w:themeColor="text1"/>
+          <w:sz w:val="18"/>
+          <w:szCs w:val="18"/>
+          <w:lang w:val="en-US"/>
+        </w:rPr>
+        <w:t>&lt;a class="a2a_button_netvouz"&gt;&lt;/a&gt;</w:t>
+      </w:r>
+    </w:p>
+    <w:p>
+      <w:pPr>
+        <w:rPr>
+          <w:rFonts w:ascii="Menlo" w:eastAsia="Menlo" w:hAnsi="Menlo" w:cs="Menlo"/>
+          <w:color w:val="000000" w:themeColor="text1"/>
+          <w:sz w:val="18"/>
+          <w:szCs w:val="18"/>
+          <w:lang w:val="en-US"/>
+        </w:rPr>
+      </w:pPr>
+      <w:r>
+        <w:rPr>
+          <w:rFonts w:ascii="Menlo" w:eastAsia="Menlo" w:hAnsi="Menlo" w:cs="Menlo"/>
+          <w:color w:val="000000" w:themeColor="text1"/>
+          <w:sz w:val="18"/>
+          <w:szCs w:val="18"/>
+          <w:lang w:val="en-US"/>
+        </w:rPr>
+        <w:t>&lt;a class="a2a_button_myspace"&gt;&lt;/a&gt;</w:t>
+      </w:r>
+    </w:p>
+    <w:p>
+      <w:pPr>
+        <w:rPr>
+          <w:rFonts w:ascii="Menlo" w:eastAsia="Menlo" w:hAnsi="Menlo" w:cs="Menlo"/>
+          <w:color w:val="000000" w:themeColor="text1"/>
+          <w:sz w:val="18"/>
+          <w:szCs w:val="18"/>
+          <w:lang w:val="en-US"/>
+        </w:rPr>
+      </w:pPr>
+      <w:r>
+        <w:rPr>
+          <w:rFonts w:ascii="Menlo" w:eastAsia="Menlo" w:hAnsi="Menlo" w:cs="Menlo"/>
+          <w:color w:val="000000" w:themeColor="text1"/>
+          <w:sz w:val="18"/>
+          <w:szCs w:val="18"/>
+          <w:lang w:val="en-US"/>
+        </w:rPr>
+        <w:t>&lt;a class="a2a_button_odnoklassniki"&gt;&lt;/a&gt;</w:t>
+      </w:r>
+    </w:p>
+    <w:p>
+      <w:pPr>
+        <w:rPr>
+          <w:rFonts w:ascii="Menlo" w:eastAsia="Menlo" w:hAnsi="Menlo" w:cs="Menlo"/>
+          <w:color w:val="000000" w:themeColor="text1"/>
+          <w:sz w:val="18"/>
+          <w:szCs w:val="18"/>
+          <w:lang w:val="en-US"/>
+        </w:rPr>
+      </w:pPr>
+      <w:r>
+        <w:rPr>
+          <w:rFonts w:ascii="Menlo" w:eastAsia="Menlo" w:hAnsi="Menlo" w:cs="Menlo"/>
+          <w:color w:val="000000" w:themeColor="text1"/>
+          <w:sz w:val="18"/>
+          <w:szCs w:val="18"/>
+          <w:lang w:val="en-US"/>
+        </w:rPr>
+        <w:t>&lt;a class="a2a_button_outlook_com"&gt;&lt;/a&gt;</w:t>
+      </w:r>
+    </w:p>
+    <w:p>
+      <w:pPr>
+        <w:rPr>
+          <w:rFonts w:ascii="Menlo" w:eastAsia="Menlo" w:hAnsi="Menlo" w:cs="Menlo"/>
+          <w:color w:val="000000" w:themeColor="text1"/>
+          <w:sz w:val="18"/>
+          <w:szCs w:val="18"/>
+          <w:lang w:val="en-US"/>
+        </w:rPr>
+      </w:pPr>
+      <w:r>
+        <w:rPr>
+          <w:rFonts w:ascii="Menlo" w:eastAsia="Menlo" w:hAnsi="Menlo" w:cs="Menlo"/>
+          <w:color w:val="000000" w:themeColor="text1"/>
+          <w:sz w:val="18"/>
+          <w:szCs w:val="18"/>
+          <w:lang w:val="en-US"/>
+        </w:rPr>
+        <w:t>&lt;a class="a2a_button_pinboard"&gt;&lt;/a&gt;</w:t>
+      </w:r>
+    </w:p>
+    <w:p>
+      <w:pPr>
+        <w:rPr>
+          <w:rFonts w:ascii="Menlo" w:eastAsia="Menlo" w:hAnsi="Menlo" w:cs="Menlo"/>
+          <w:color w:val="000000" w:themeColor="text1"/>
+          <w:sz w:val="18"/>
+          <w:szCs w:val="18"/>
+          <w:lang w:val="en-US"/>
+        </w:rPr>
+      </w:pPr>
+      <w:r>
+        <w:rPr>
+          <w:rFonts w:ascii="Menlo" w:eastAsia="Menlo" w:hAnsi="Menlo" w:cs="Menlo"/>
+          <w:color w:val="000000" w:themeColor="text1"/>
+          <w:sz w:val="18"/>
+          <w:szCs w:val="18"/>
+          <w:lang w:val="en-US"/>
+        </w:rPr>
+        <w:t>&lt;a class="a2a_button_papaly"&gt;&lt;/a&gt;</w:t>
+      </w:r>
+    </w:p>
+    <w:p>
+      <w:pPr>
+        <w:rPr>
+          <w:rFonts w:ascii="Menlo" w:eastAsia="Menlo" w:hAnsi="Menlo" w:cs="Menlo"/>
+          <w:color w:val="000000" w:themeColor="text1"/>
+          <w:sz w:val="18"/>
+          <w:szCs w:val="18"/>
+          <w:lang w:val="en-US"/>
+        </w:rPr>
+      </w:pPr>
+      <w:r>
+        <w:rPr>
+          <w:rFonts w:ascii="Menlo" w:eastAsia="Menlo" w:hAnsi="Menlo" w:cs="Menlo"/>
+          <w:color w:val="000000" w:themeColor="text1"/>
+          <w:sz w:val="18"/>
+          <w:szCs w:val="18"/>
+          <w:lang w:val="en-US"/>
+        </w:rPr>
+        <w:t>&lt;a class="a2a_button_plurk"&gt;&lt;/a&gt;</w:t>
+      </w:r>
+    </w:p>
+    <w:p>
+      <w:pPr>
+        <w:rPr>
+          <w:rFonts w:ascii="Menlo" w:eastAsia="Menlo" w:hAnsi="Menlo" w:cs="Menlo"/>
+          <w:color w:val="000000" w:themeColor="text1"/>
+          <w:sz w:val="18"/>
+          <w:szCs w:val="18"/>
+          <w:lang w:val="en-US"/>
+        </w:rPr>
+      </w:pPr>
+      <w:r>
+        <w:rPr>
+          <w:rFonts w:ascii="Menlo" w:eastAsia="Menlo" w:hAnsi="Menlo" w:cs="Menlo"/>
+          <w:color w:val="000000" w:themeColor="text1"/>
+          <w:sz w:val="18"/>
+          <w:szCs w:val="18"/>
+          <w:lang w:val="en-US"/>
+        </w:rPr>
         <w:lastRenderedPageBreak/>
-        <w:t>&lt;a class="a2a_button_mixi"&gt;&lt;/a&gt;</w:t>
-      </w:r>
-    </w:p>
-    <w:p>
-      <w:pPr>
-        <w:rPr>
-          <w:rFonts w:ascii="Menlo" w:eastAsia="Menlo" w:hAnsi="Menlo" w:cs="Menlo"/>
-          <w:color w:val="000000" w:themeColor="text1"/>
-          <w:sz w:val="18"/>
-          <w:szCs w:val="18"/>
-          <w:lang w:val="en-US"/>
-        </w:rPr>
-      </w:pPr>
-      <w:r>
-        <w:rPr>
-          <w:rFonts w:ascii="Menlo" w:eastAsia="Menlo" w:hAnsi="Menlo" w:cs="Menlo"/>
-          <w:color w:val="000000" w:themeColor="text1"/>
-          <w:sz w:val="18"/>
-          <w:szCs w:val="18"/>
-          <w:lang w:val="en-US"/>
-        </w:rPr>
-        <w:t>&lt;a class="a2a_button_netvouz"&gt;&lt;/a&gt;</w:t>
-      </w:r>
-    </w:p>
-    <w:p>
-      <w:pPr>
-        <w:rPr>
-          <w:rFonts w:ascii="Menlo" w:eastAsia="Menlo" w:hAnsi="Menlo" w:cs="Menlo"/>
-          <w:color w:val="000000" w:themeColor="text1"/>
-          <w:sz w:val="18"/>
-          <w:szCs w:val="18"/>
-          <w:lang w:val="en-US"/>
-        </w:rPr>
-      </w:pPr>
-      <w:r>
-        <w:rPr>
-          <w:rFonts w:ascii="Menlo" w:eastAsia="Menlo" w:hAnsi="Menlo" w:cs="Menlo"/>
-          <w:color w:val="000000" w:themeColor="text1"/>
-          <w:sz w:val="18"/>
-          <w:szCs w:val="18"/>
-          <w:lang w:val="en-US"/>
-        </w:rPr>
-        <w:t>&lt;a class="a2a_button_myspace"&gt;&lt;/a&gt;</w:t>
-      </w:r>
-    </w:p>
-    <w:p>
-      <w:pPr>
-        <w:rPr>
-          <w:rFonts w:ascii="Menlo" w:eastAsia="Menlo" w:hAnsi="Menlo" w:cs="Menlo"/>
-          <w:color w:val="000000" w:themeColor="text1"/>
-          <w:sz w:val="18"/>
-          <w:szCs w:val="18"/>
-          <w:lang w:val="en-US"/>
-        </w:rPr>
-      </w:pPr>
-      <w:r>
-        <w:rPr>
-          <w:rFonts w:ascii="Menlo" w:eastAsia="Menlo" w:hAnsi="Menlo" w:cs="Menlo"/>
-          <w:color w:val="000000" w:themeColor="text1"/>
-          <w:sz w:val="18"/>
-          <w:szCs w:val="18"/>
-          <w:lang w:val="en-US"/>
-        </w:rPr>
-        <w:t>&lt;a class="a2a_button_odnoklassniki"&gt;&lt;/a&gt;</w:t>
-      </w:r>
-    </w:p>
-    <w:p>
-      <w:pPr>
-        <w:rPr>
-          <w:rFonts w:ascii="Menlo" w:eastAsia="Menlo" w:hAnsi="Menlo" w:cs="Menlo"/>
-          <w:color w:val="000000" w:themeColor="text1"/>
-          <w:sz w:val="18"/>
-          <w:szCs w:val="18"/>
-          <w:lang w:val="en-US"/>
-        </w:rPr>
-      </w:pPr>
-      <w:r>
-        <w:rPr>
-          <w:rFonts w:ascii="Menlo" w:eastAsia="Menlo" w:hAnsi="Menlo" w:cs="Menlo"/>
-          <w:color w:val="000000" w:themeColor="text1"/>
-          <w:sz w:val="18"/>
-          <w:szCs w:val="18"/>
-          <w:lang w:val="en-US"/>
-        </w:rPr>
-        <w:t>&lt;a class="a2a_button_outlook_com"&gt;&lt;/a&gt;</w:t>
-      </w:r>
-    </w:p>
-    <w:p>
-      <w:pPr>
-        <w:rPr>
-          <w:rFonts w:ascii="Menlo" w:eastAsia="Menlo" w:hAnsi="Menlo" w:cs="Menlo"/>
-          <w:color w:val="000000" w:themeColor="text1"/>
-          <w:sz w:val="18"/>
-          <w:szCs w:val="18"/>
-          <w:lang w:val="en-US"/>
-        </w:rPr>
-      </w:pPr>
-      <w:r>
-        <w:rPr>
-          <w:rFonts w:ascii="Menlo" w:eastAsia="Menlo" w:hAnsi="Menlo" w:cs="Menlo"/>
-          <w:color w:val="000000" w:themeColor="text1"/>
-          <w:sz w:val="18"/>
-          <w:szCs w:val="18"/>
-          <w:lang w:val="en-US"/>
-        </w:rPr>
-        <w:t>&lt;a class="a2a_button_pinboard"&gt;&lt;/a&gt;</w:t>
-      </w:r>
-    </w:p>
-    <w:p>
-      <w:pPr>
-        <w:rPr>
-          <w:rFonts w:ascii="Menlo" w:eastAsia="Menlo" w:hAnsi="Menlo" w:cs="Menlo"/>
-          <w:color w:val="000000" w:themeColor="text1"/>
-          <w:sz w:val="18"/>
-          <w:szCs w:val="18"/>
-          <w:lang w:val="en-US"/>
-        </w:rPr>
-      </w:pPr>
-      <w:r>
-        <w:rPr>
-          <w:rFonts w:ascii="Menlo" w:eastAsia="Menlo" w:hAnsi="Menlo" w:cs="Menlo"/>
-          <w:color w:val="000000" w:themeColor="text1"/>
-          <w:sz w:val="18"/>
-          <w:szCs w:val="18"/>
-          <w:lang w:val="en-US"/>
-        </w:rPr>
-        <w:t>&lt;a class="a2a_button_papaly"&gt;&lt;/a&gt;</w:t>
-      </w:r>
-    </w:p>
-    <w:p>
-      <w:pPr>
-        <w:rPr>
-          <w:rFonts w:ascii="Menlo" w:eastAsia="Menlo" w:hAnsi="Menlo" w:cs="Menlo"/>
-          <w:color w:val="000000" w:themeColor="text1"/>
-          <w:sz w:val="18"/>
-          <w:szCs w:val="18"/>
-          <w:lang w:val="en-US"/>
-        </w:rPr>
-      </w:pPr>
-      <w:r>
-        <w:rPr>
-          <w:rFonts w:ascii="Menlo" w:eastAsia="Menlo" w:hAnsi="Menlo" w:cs="Menlo"/>
-          <w:color w:val="000000" w:themeColor="text1"/>
-          <w:sz w:val="18"/>
-          <w:szCs w:val="18"/>
-          <w:lang w:val="en-US"/>
-        </w:rPr>
-        <w:t>&lt;a class="a2a_button_plurk"&gt;&lt;/a&gt;</w:t>
-      </w:r>
-    </w:p>
-    <w:p>
-      <w:pPr>
-        <w:rPr>
-          <w:rFonts w:ascii="Menlo" w:eastAsia="Menlo" w:hAnsi="Menlo" w:cs="Menlo"/>
-          <w:color w:val="000000" w:themeColor="text1"/>
-          <w:sz w:val="18"/>
-          <w:szCs w:val="18"/>
-          <w:lang w:val="en-US"/>
-        </w:rPr>
-      </w:pPr>
-      <w:r>
-        <w:rPr>
-          <w:rFonts w:ascii="Menlo" w:eastAsia="Menlo" w:hAnsi="Menlo" w:cs="Menlo"/>
-          <w:color w:val="000000" w:themeColor="text1"/>
-          <w:sz w:val="18"/>
-          <w:szCs w:val="18"/>
-          <w:lang w:val="en-US"/>
-        </w:rPr>
         <w:t>&lt;a class="a2a_button_print"&gt;&lt;/a&gt;</w:t>
       </w:r>
     </w:p>
@@ -8811,7 +9653,6 @@
           <w:szCs w:val="18"/>
           <w:lang w:val="en-US"/>
         </w:rPr>
-        <w:lastRenderedPageBreak/>
         <w:t>&lt;a class="a2a_button_vk"&gt;&lt;/a&gt;</w:t>
       </w:r>
     </w:p>

</xml_diff>